<commit_message>
Update Word and LoseState when Timer gets to 0
</commit_message>
<xml_diff>
--- a/CAR COMBAT GAME.docx
+++ b/CAR COMBAT GAME.docx
@@ -2500,27 +2500,14 @@
       <w:r>
         <w:t xml:space="preserve">Figure </w:t>
       </w:r>
-      <w:r>
-        <w:fldChar w:fldCharType="begin"/>
-      </w:r>
-      <w:r>
-        <w:instrText xml:space="preserve"> SEQ Figure \* ARABIC </w:instrText>
-      </w:r>
-      <w:r>
-        <w:fldChar w:fldCharType="separate"/>
-      </w:r>
-      <w:r>
-        <w:rPr>
-          <w:noProof/>
-        </w:rPr>
-        <w:t>1</w:t>
-      </w:r>
-      <w:r>
-        <w:rPr>
-          <w:noProof/>
-        </w:rPr>
-        <w:fldChar w:fldCharType="end"/>
-      </w:r>
+      <w:fldSimple w:instr=" SEQ Figure \* ARABIC ">
+        <w:r>
+          <w:rPr>
+            <w:noProof/>
+          </w:rPr>
+          <w:t>1</w:t>
+        </w:r>
+      </w:fldSimple>
       <w:r>
         <w:t>-Enemy Turret</w:t>
       </w:r>
@@ -2635,27 +2622,14 @@
       <w:r>
         <w:t xml:space="preserve">Figure </w:t>
       </w:r>
-      <w:r>
-        <w:fldChar w:fldCharType="begin"/>
-      </w:r>
-      <w:r>
-        <w:instrText xml:space="preserve"> SEQ Figure \* ARABIC </w:instrText>
-      </w:r>
-      <w:r>
-        <w:fldChar w:fldCharType="separate"/>
-      </w:r>
-      <w:r>
-        <w:rPr>
-          <w:noProof/>
-        </w:rPr>
-        <w:t>2</w:t>
-      </w:r>
-      <w:r>
-        <w:rPr>
-          <w:noProof/>
-        </w:rPr>
-        <w:fldChar w:fldCharType="end"/>
-      </w:r>
+      <w:fldSimple w:instr=" SEQ Figure \* ARABIC ">
+        <w:r>
+          <w:rPr>
+            <w:noProof/>
+          </w:rPr>
+          <w:t>2</w:t>
+        </w:r>
+      </w:fldSimple>
       <w:r>
         <w:t xml:space="preserve"> - Slow Hazard</w:t>
       </w:r>
@@ -2744,27 +2718,14 @@
       <w:r>
         <w:t xml:space="preserve">Figure </w:t>
       </w:r>
-      <w:r>
-        <w:fldChar w:fldCharType="begin"/>
-      </w:r>
-      <w:r>
-        <w:instrText xml:space="preserve"> SEQ Figure \* ARABIC </w:instrText>
-      </w:r>
-      <w:r>
-        <w:fldChar w:fldCharType="separate"/>
-      </w:r>
-      <w:r>
-        <w:rPr>
-          <w:noProof/>
-        </w:rPr>
-        <w:t>3</w:t>
-      </w:r>
-      <w:r>
-        <w:rPr>
-          <w:noProof/>
-        </w:rPr>
-        <w:fldChar w:fldCharType="end"/>
-      </w:r>
+      <w:fldSimple w:instr=" SEQ Figure \* ARABIC ">
+        <w:r>
+          <w:rPr>
+            <w:noProof/>
+          </w:rPr>
+          <w:t>3</w:t>
+        </w:r>
+      </w:fldSimple>
       <w:r>
         <w:t xml:space="preserve"> - Damage Hazard</w:t>
       </w:r>
@@ -2854,27 +2815,14 @@
       <w:r>
         <w:t xml:space="preserve">Figure </w:t>
       </w:r>
-      <w:r>
-        <w:fldChar w:fldCharType="begin"/>
-      </w:r>
-      <w:r>
-        <w:instrText xml:space="preserve"> SEQ Figure \* ARABIC </w:instrText>
-      </w:r>
-      <w:r>
-        <w:fldChar w:fldCharType="separate"/>
-      </w:r>
-      <w:r>
-        <w:rPr>
-          <w:noProof/>
-        </w:rPr>
-        <w:t>4</w:t>
-      </w:r>
-      <w:r>
-        <w:rPr>
-          <w:noProof/>
-        </w:rPr>
-        <w:fldChar w:fldCharType="end"/>
-      </w:r>
+      <w:fldSimple w:instr=" SEQ Figure \* ARABIC ">
+        <w:r>
+          <w:rPr>
+            <w:noProof/>
+          </w:rPr>
+          <w:t>4</w:t>
+        </w:r>
+      </w:fldSimple>
       <w:r>
         <w:t xml:space="preserve"> - Kill Hazard</w:t>
       </w:r>
@@ -2970,27 +2918,14 @@
       <w:r>
         <w:t xml:space="preserve">Figure </w:t>
       </w:r>
-      <w:r>
-        <w:fldChar w:fldCharType="begin"/>
-      </w:r>
-      <w:r>
-        <w:instrText xml:space="preserve"> SEQ Figure \* ARABIC </w:instrText>
-      </w:r>
-      <w:r>
-        <w:fldChar w:fldCharType="separate"/>
-      </w:r>
-      <w:r>
-        <w:rPr>
-          <w:noProof/>
-        </w:rPr>
-        <w:t>5</w:t>
-      </w:r>
-      <w:r>
-        <w:rPr>
-          <w:noProof/>
-        </w:rPr>
-        <w:fldChar w:fldCharType="end"/>
-      </w:r>
+      <w:fldSimple w:instr=" SEQ Figure \* ARABIC ">
+        <w:r>
+          <w:rPr>
+            <w:noProof/>
+          </w:rPr>
+          <w:t>5</w:t>
+        </w:r>
+      </w:fldSimple>
       <w:r>
         <w:t xml:space="preserve"> - Boost</w:t>
       </w:r>
@@ -3079,30 +3014,14 @@
       <w:r>
         <w:t xml:space="preserve">Figure </w:t>
       </w:r>
-      <w:r>
-        <w:fldChar w:fldCharType="begin"/>
-      </w:r>
-      <w:r>
-        <w:instrText xml:space="preserve"> SEQ Figure</w:instrText>
-      </w:r>
-      <w:r>
-        <w:instrText xml:space="preserve"> \* ARABIC </w:instrText>
-      </w:r>
-      <w:r>
-        <w:fldChar w:fldCharType="separate"/>
-      </w:r>
-      <w:r>
-        <w:rPr>
-          <w:noProof/>
-        </w:rPr>
-        <w:t>6</w:t>
-      </w:r>
-      <w:r>
-        <w:rPr>
-          <w:noProof/>
-        </w:rPr>
-        <w:fldChar w:fldCharType="end"/>
-      </w:r>
+      <w:fldSimple w:instr=" SEQ Figure \* ARABIC ">
+        <w:r>
+          <w:rPr>
+            <w:noProof/>
+          </w:rPr>
+          <w:t>6</w:t>
+        </w:r>
+      </w:fldSimple>
       <w:r>
         <w:t xml:space="preserve"> - player car</w:t>
       </w:r>
@@ -3187,27 +3106,14 @@
       <w:r>
         <w:t xml:space="preserve">Figure </w:t>
       </w:r>
-      <w:r>
-        <w:fldChar w:fldCharType="begin"/>
-      </w:r>
-      <w:r>
-        <w:instrText xml:space="preserve"> SEQ Figure \* ARABIC </w:instrText>
-      </w:r>
-      <w:r>
-        <w:fldChar w:fldCharType="separate"/>
-      </w:r>
-      <w:r>
-        <w:rPr>
-          <w:noProof/>
-        </w:rPr>
-        <w:t>7</w:t>
-      </w:r>
-      <w:r>
-        <w:rPr>
-          <w:noProof/>
-        </w:rPr>
-        <w:fldChar w:fldCharType="end"/>
-      </w:r>
+      <w:fldSimple w:instr=" SEQ Figure \* ARABIC ">
+        <w:r>
+          <w:rPr>
+            <w:noProof/>
+          </w:rPr>
+          <w:t>7</w:t>
+        </w:r>
+      </w:fldSimple>
       <w:r>
         <w:t xml:space="preserve"> - Map Prototype</w:t>
       </w:r>
@@ -3234,7 +3140,10 @@
         <w:ind w:left="720"/>
       </w:pPr>
       <w:r>
-        <w:t xml:space="preserve">The UI is really simple, it has a bar on the top that represent how much health the player has, it has a timer bellow this bar that show how many seconds has passed since we started the game, it also has 3 labels on the left side that shows the </w:t>
+        <w:t xml:space="preserve">The UI is really simple, it has a bar on the top that represent how much health the player has, it has a timer bellow this bar that show </w:t>
+      </w:r>
+      <w:r>
+        <w:t xml:space="preserve">the </w:t>
       </w:r>
       <w:proofErr w:type="gramStart"/>
       <w:r>
@@ -3242,7 +3151,10 @@
       </w:r>
       <w:proofErr w:type="gramEnd"/>
       <w:r>
-        <w:t xml:space="preserve"> of turrets online (alive), the current velocity and the amount of bullets that we posses in the moment respectively. </w:t>
+        <w:t xml:space="preserve"> of seconds left to destroy all the turrets</w:t>
+      </w:r>
+      <w:r>
+        <w:t xml:space="preserve">, it also has 3 labels on the left side that shows the amount of turrets online (alive), the current velocity and the amount of bullets that we posses in the moment respectively. </w:t>
       </w:r>
     </w:p>
     <w:p>
@@ -3255,10 +3167,10 @@
           <w:noProof/>
         </w:rPr>
         <w:drawing>
-          <wp:inline distT="0" distB="0" distL="0" distR="0" wp14:anchorId="79C7F627" wp14:editId="493AD364">
-            <wp:extent cx="5943600" cy="3475990"/>
-            <wp:effectExtent l="0" t="0" r="0" b="0"/>
-            <wp:docPr id="10" name="Picture 10"/>
+          <wp:inline distT="0" distB="0" distL="0" distR="0" wp14:anchorId="0E617DA0" wp14:editId="2A6A98F1">
+            <wp:extent cx="5943600" cy="3439795"/>
+            <wp:effectExtent l="0" t="0" r="0" b="8255"/>
+            <wp:docPr id="8" name="Picture 8"/>
             <wp:cNvGraphicFramePr>
               <a:graphicFrameLocks xmlns:a="http://schemas.openxmlformats.org/drawingml/2006/main" noChangeAspect="1"/>
             </wp:cNvGraphicFramePr>
@@ -3278,7 +3190,7 @@
                   <pic:spPr>
                     <a:xfrm>
                       <a:off x="0" y="0"/>
-                      <a:ext cx="5943600" cy="3475990"/>
+                      <a:ext cx="5943600" cy="3439795"/>
                     </a:xfrm>
                     <a:prstGeom prst="rect">
                       <a:avLst/>

</xml_diff>